<commit_message>
Added index.php to api documentation.
</commit_message>
<xml_diff>
--- a/Dok/API.docx
+++ b/Dok/API.docx
@@ -3591,7 +3591,7 @@
       <w:proofErr w:type="spellStart"/>
       <w:r>
         <w:lastRenderedPageBreak/>
-        <w:t>ranking</w:t>
+        <w:t>index</w:t>
       </w:r>
       <w:r>
         <w:t>.php</w:t>
@@ -3607,19 +3607,19 @@
         <w:t>Leírás</w:t>
       </w:r>
       <w:r>
-        <w:t xml:space="preserve">: A </w:t>
-      </w:r>
-      <w:r>
-        <w:t>ranglistákhoz szükséges</w:t>
-      </w:r>
-      <w:r>
-        <w:t xml:space="preserve"> adat</w:t>
-      </w:r>
-      <w:r>
-        <w:t>okat</w:t>
-      </w:r>
-      <w:r>
-        <w:t xml:space="preserve"> kéri le.</w:t>
+        <w:t xml:space="preserve">: </w:t>
+      </w:r>
+      <w:r>
+        <w:t xml:space="preserve">A játékban játszható karakterek </w:t>
+      </w:r>
+      <w:r>
+        <w:t>adatainak</w:t>
+      </w:r>
+      <w:r>
+        <w:t xml:space="preserve"> lekérése</w:t>
+      </w:r>
+      <w:r>
+        <w:t>.</w:t>
       </w:r>
     </w:p>
     <w:p>
@@ -3706,6 +3706,403 @@
           <w:p>
             <w:proofErr w:type="spellStart"/>
             <w:r>
+              <w:t>langid</w:t>
+            </w:r>
+            <w:proofErr w:type="spellEnd"/>
+          </w:p>
+        </w:tc>
+        <w:tc>
+          <w:tcPr>
+            <w:tcW w:w="1134" w:type="dxa"/>
+          </w:tcPr>
+          <w:p>
+            <w:r>
+              <w:t>egész</w:t>
+            </w:r>
+          </w:p>
+        </w:tc>
+        <w:tc>
+          <w:tcPr>
+            <w:tcW w:w="5948" w:type="dxa"/>
+          </w:tcPr>
+          <w:p>
+            <w:r>
+              <w:t xml:space="preserve">A </w:t>
+            </w:r>
+            <w:r>
+              <w:t>lekért adatok nyelve</w:t>
+            </w:r>
+          </w:p>
+        </w:tc>
+      </w:tr>
+    </w:tbl>
+    <w:p>
+      <w:pPr>
+        <w:keepNext/>
+        <w:spacing w:before="100" w:beforeAutospacing="1"/>
+      </w:pPr>
+      <w:r>
+        <w:t>Kimenet</w:t>
+      </w:r>
+      <w:r>
+        <w:t>:</w:t>
+      </w:r>
+    </w:p>
+    <w:tbl>
+      <w:tblPr>
+        <w:tblStyle w:val="Tblzategyszer5"/>
+        <w:tblW w:w="0" w:type="auto"/>
+        <w:tblLook w:val="0420" w:firstRow="1" w:lastRow="0" w:firstColumn="0" w:lastColumn="0" w:noHBand="0" w:noVBand="1"/>
+      </w:tblPr>
+      <w:tblGrid>
+        <w:gridCol w:w="1980"/>
+        <w:gridCol w:w="1134"/>
+        <w:gridCol w:w="5948"/>
+      </w:tblGrid>
+      <w:tr>
+        <w:trPr>
+          <w:cnfStyle w:val="100000000000" w:firstRow="1" w:lastRow="0" w:firstColumn="0" w:lastColumn="0" w:oddVBand="0" w:evenVBand="0" w:oddHBand="0" w:evenHBand="0" w:firstRowFirstColumn="0" w:firstRowLastColumn="0" w:lastRowFirstColumn="0" w:lastRowLastColumn="0"/>
+          <w:cantSplit/>
+        </w:trPr>
+        <w:tc>
+          <w:tcPr>
+            <w:tcW w:w="1980" w:type="dxa"/>
+          </w:tcPr>
+          <w:p>
+            <w:r>
+              <w:t>Megnevezés</w:t>
+            </w:r>
+          </w:p>
+        </w:tc>
+        <w:tc>
+          <w:tcPr>
+            <w:tcW w:w="1134" w:type="dxa"/>
+          </w:tcPr>
+          <w:p>
+            <w:r>
+              <w:t>Típus</w:t>
+            </w:r>
+          </w:p>
+        </w:tc>
+        <w:tc>
+          <w:tcPr>
+            <w:tcW w:w="5948" w:type="dxa"/>
+          </w:tcPr>
+          <w:p>
+            <w:r>
+              <w:t>Leírás</w:t>
+            </w:r>
+          </w:p>
+        </w:tc>
+      </w:tr>
+      <w:tr>
+        <w:trPr>
+          <w:cnfStyle w:val="000000100000" w:firstRow="0" w:lastRow="0" w:firstColumn="0" w:lastColumn="0" w:oddVBand="0" w:evenVBand="0" w:oddHBand="1" w:evenHBand="0" w:firstRowFirstColumn="0" w:firstRowLastColumn="0" w:lastRowFirstColumn="0" w:lastRowLastColumn="0"/>
+          <w:cantSplit/>
+        </w:trPr>
+        <w:tc>
+          <w:tcPr>
+            <w:tcW w:w="1980" w:type="dxa"/>
+          </w:tcPr>
+          <w:p>
+            <w:proofErr w:type="spellStart"/>
+            <w:r>
+              <w:t>id</w:t>
+            </w:r>
+            <w:proofErr w:type="spellEnd"/>
+          </w:p>
+        </w:tc>
+        <w:tc>
+          <w:tcPr>
+            <w:tcW w:w="1134" w:type="dxa"/>
+          </w:tcPr>
+          <w:p>
+            <w:r>
+              <w:t>egész</w:t>
+            </w:r>
+          </w:p>
+        </w:tc>
+        <w:tc>
+          <w:tcPr>
+            <w:tcW w:w="5948" w:type="dxa"/>
+          </w:tcPr>
+          <w:p>
+            <w:r>
+              <w:t>A karakter egyedi azonosítója.</w:t>
+            </w:r>
+          </w:p>
+        </w:tc>
+      </w:tr>
+      <w:tr>
+        <w:trPr>
+          <w:cantSplit/>
+        </w:trPr>
+        <w:tc>
+          <w:tcPr>
+            <w:tcW w:w="1980" w:type="dxa"/>
+          </w:tcPr>
+          <w:p>
+            <w:r>
+              <w:t>image</w:t>
+            </w:r>
+          </w:p>
+        </w:tc>
+        <w:tc>
+          <w:tcPr>
+            <w:tcW w:w="1134" w:type="dxa"/>
+          </w:tcPr>
+          <w:p>
+            <w:r>
+              <w:t>szöveg</w:t>
+            </w:r>
+          </w:p>
+        </w:tc>
+        <w:tc>
+          <w:tcPr>
+            <w:tcW w:w="5948" w:type="dxa"/>
+          </w:tcPr>
+          <w:p>
+            <w:r>
+              <w:t>A karakterhez tartozó avatárkép elérési útja a szerveren.</w:t>
+            </w:r>
+          </w:p>
+        </w:tc>
+      </w:tr>
+      <w:tr>
+        <w:trPr>
+          <w:cnfStyle w:val="000000100000" w:firstRow="0" w:lastRow="0" w:firstColumn="0" w:lastColumn="0" w:oddVBand="0" w:evenVBand="0" w:oddHBand="1" w:evenHBand="0" w:firstRowFirstColumn="0" w:firstRowLastColumn="0" w:lastRowFirstColumn="0" w:lastRowLastColumn="0"/>
+          <w:cantSplit/>
+        </w:trPr>
+        <w:tc>
+          <w:tcPr>
+            <w:tcW w:w="1980" w:type="dxa"/>
+          </w:tcPr>
+          <w:p>
+            <w:proofErr w:type="spellStart"/>
+            <w:r>
+              <w:t>name</w:t>
+            </w:r>
+            <w:proofErr w:type="spellEnd"/>
+          </w:p>
+        </w:tc>
+        <w:tc>
+          <w:tcPr>
+            <w:tcW w:w="1134" w:type="dxa"/>
+          </w:tcPr>
+          <w:p>
+            <w:r>
+              <w:t>szöveg</w:t>
+            </w:r>
+          </w:p>
+        </w:tc>
+        <w:tc>
+          <w:tcPr>
+            <w:tcW w:w="5948" w:type="dxa"/>
+          </w:tcPr>
+          <w:p>
+            <w:r>
+              <w:t>A karakter neve.</w:t>
+            </w:r>
+          </w:p>
+        </w:tc>
+      </w:tr>
+      <w:tr>
+        <w:trPr>
+          <w:cantSplit/>
+        </w:trPr>
+        <w:tc>
+          <w:tcPr>
+            <w:tcW w:w="1980" w:type="dxa"/>
+          </w:tcPr>
+          <w:p>
+            <w:proofErr w:type="spellStart"/>
+            <w:r>
+              <w:t>description</w:t>
+            </w:r>
+            <w:proofErr w:type="spellEnd"/>
+          </w:p>
+        </w:tc>
+        <w:tc>
+          <w:tcPr>
+            <w:tcW w:w="1134" w:type="dxa"/>
+          </w:tcPr>
+          <w:p>
+            <w:r>
+              <w:t>szöveg</w:t>
+            </w:r>
+          </w:p>
+        </w:tc>
+        <w:tc>
+          <w:tcPr>
+            <w:tcW w:w="5948" w:type="dxa"/>
+          </w:tcPr>
+          <w:p>
+            <w:r>
+              <w:t xml:space="preserve">A </w:t>
+            </w:r>
+            <w:r>
+              <w:t>karakterről szóló leírás.</w:t>
+            </w:r>
+          </w:p>
+        </w:tc>
+      </w:tr>
+    </w:tbl>
+    <w:p>
+      <w:pPr>
+        <w:keepNext/>
+        <w:spacing w:before="100" w:beforeAutospacing="1"/>
+      </w:pPr>
+      <w:r>
+        <w:t>Hibakódok</w:t>
+      </w:r>
+      <w:r>
+        <w:t>:</w:t>
+      </w:r>
+    </w:p>
+    <w:p>
+      <w:r>
+        <w:t xml:space="preserve">A </w:t>
+      </w:r>
+      <w:proofErr w:type="spellStart"/>
+      <w:r>
+        <w:rPr>
+          <w:i/>
+        </w:rPr>
+        <w:t>config.php</w:t>
+      </w:r>
+      <w:proofErr w:type="spellEnd"/>
+      <w:r>
+        <w:t xml:space="preserve"> által </w:t>
+      </w:r>
+      <w:bookmarkStart w:id="0" w:name="_GoBack"/>
+      <w:bookmarkEnd w:id="0"/>
+      <w:r>
+        <w:t>adhatók.</w:t>
+      </w:r>
+    </w:p>
+    <w:p>
+      <w:pPr>
+        <w:pStyle w:val="Cmsor3"/>
+        <w:spacing w:before="100" w:beforeAutospacing="1"/>
+      </w:pPr>
+      <w:proofErr w:type="spellStart"/>
+      <w:r>
+        <w:lastRenderedPageBreak/>
+        <w:t>ranking</w:t>
+      </w:r>
+      <w:r>
+        <w:t>.php</w:t>
+      </w:r>
+      <w:proofErr w:type="spellEnd"/>
+    </w:p>
+    <w:p>
+      <w:pPr>
+        <w:keepNext/>
+        <w:spacing w:before="120"/>
+      </w:pPr>
+      <w:r>
+        <w:t>Leírás</w:t>
+      </w:r>
+      <w:r>
+        <w:t xml:space="preserve">: A </w:t>
+      </w:r>
+      <w:r>
+        <w:t>ranglistákhoz szükséges</w:t>
+      </w:r>
+      <w:r>
+        <w:t xml:space="preserve"> adat</w:t>
+      </w:r>
+      <w:r>
+        <w:t>okat</w:t>
+      </w:r>
+      <w:r>
+        <w:t xml:space="preserve"> kéri le.</w:t>
+      </w:r>
+    </w:p>
+    <w:p>
+      <w:pPr>
+        <w:keepNext/>
+      </w:pPr>
+      <w:r>
+        <w:t xml:space="preserve">Metódus: </w:t>
+      </w:r>
+      <w:r>
+        <w:rPr>
+          <w:b/>
+        </w:rPr>
+        <w:t>GET</w:t>
+      </w:r>
+    </w:p>
+    <w:p>
+      <w:pPr>
+        <w:keepNext/>
+      </w:pPr>
+      <w:r>
+        <w:t>Bemenet</w:t>
+      </w:r>
+      <w:r>
+        <w:t>:</w:t>
+      </w:r>
+    </w:p>
+    <w:tbl>
+      <w:tblPr>
+        <w:tblStyle w:val="Tblzategyszer5"/>
+        <w:tblW w:w="0" w:type="auto"/>
+        <w:tblLook w:val="0420" w:firstRow="1" w:lastRow="0" w:firstColumn="0" w:lastColumn="0" w:noHBand="0" w:noVBand="1"/>
+      </w:tblPr>
+      <w:tblGrid>
+        <w:gridCol w:w="1980"/>
+        <w:gridCol w:w="1134"/>
+        <w:gridCol w:w="5948"/>
+      </w:tblGrid>
+      <w:tr>
+        <w:trPr>
+          <w:cnfStyle w:val="100000000000" w:firstRow="1" w:lastRow="0" w:firstColumn="0" w:lastColumn="0" w:oddVBand="0" w:evenVBand="0" w:oddHBand="0" w:evenHBand="0" w:firstRowFirstColumn="0" w:firstRowLastColumn="0" w:lastRowFirstColumn="0" w:lastRowLastColumn="0"/>
+          <w:cantSplit/>
+        </w:trPr>
+        <w:tc>
+          <w:tcPr>
+            <w:tcW w:w="1980" w:type="dxa"/>
+          </w:tcPr>
+          <w:p>
+            <w:r>
+              <w:t>Megnevezés</w:t>
+            </w:r>
+          </w:p>
+        </w:tc>
+        <w:tc>
+          <w:tcPr>
+            <w:tcW w:w="1134" w:type="dxa"/>
+          </w:tcPr>
+          <w:p>
+            <w:r>
+              <w:t>Típus</w:t>
+            </w:r>
+          </w:p>
+        </w:tc>
+        <w:tc>
+          <w:tcPr>
+            <w:tcW w:w="5948" w:type="dxa"/>
+          </w:tcPr>
+          <w:p>
+            <w:r>
+              <w:t>Leírás</w:t>
+            </w:r>
+          </w:p>
+        </w:tc>
+      </w:tr>
+      <w:tr>
+        <w:trPr>
+          <w:cnfStyle w:val="000000100000" w:firstRow="0" w:lastRow="0" w:firstColumn="0" w:lastColumn="0" w:oddVBand="0" w:evenVBand="0" w:oddHBand="1" w:evenHBand="0" w:firstRowFirstColumn="0" w:firstRowLastColumn="0" w:lastRowFirstColumn="0" w:lastRowLastColumn="0"/>
+          <w:cantSplit/>
+        </w:trPr>
+        <w:tc>
+          <w:tcPr>
+            <w:tcW w:w="1980" w:type="dxa"/>
+          </w:tcPr>
+          <w:p>
+            <w:proofErr w:type="spellStart"/>
+            <w:r>
               <w:t>type</w:t>
             </w:r>
             <w:proofErr w:type="spellEnd"/>
@@ -4570,6 +4967,7 @@
         <w:keepNext/>
         <w:spacing w:before="100" w:beforeAutospacing="1"/>
       </w:pPr>
+      <w:bookmarkStart w:id="1" w:name="_Hlk192746884"/>
       <w:r>
         <w:lastRenderedPageBreak/>
         <w:t>Hibakódok</w:t>
@@ -4593,9 +4991,8 @@
       <w:r>
         <w:t xml:space="preserve"> által adhatók.</w:t>
       </w:r>
-      <w:bookmarkStart w:id="0" w:name="_GoBack"/>
-      <w:bookmarkEnd w:id="0"/>
-    </w:p>
+    </w:p>
+    <w:bookmarkEnd w:id="1"/>
     <w:p>
       <w:pPr>
         <w:pStyle w:val="Cmsor3"/>
@@ -5865,10 +6262,10 @@
     </w:tbl>
     <w:p/>
     <w:sectPr>
-      <w:headerReference w:type="default" r:id="rId6"/>
-      <w:footerReference w:type="default" r:id="rId7"/>
-      <w:headerReference w:type="first" r:id="rId8"/>
-      <w:footerReference w:type="first" r:id="rId9"/>
+      <w:headerReference w:type="default" r:id="rId7"/>
+      <w:footerReference w:type="default" r:id="rId8"/>
+      <w:headerReference w:type="first" r:id="rId9"/>
+      <w:footerReference w:type="first" r:id="rId10"/>
       <w:pgSz w:w="11906" w:h="16838"/>
       <w:pgMar w:top="1417" w:right="1417" w:bottom="1417" w:left="1417" w:header="708" w:footer="708" w:gutter="0"/>
       <w:cols w:space="708"/>
@@ -6016,14 +6413,27 @@
     <w:r>
       <w:tab/>
     </w:r>
-    <w:fldSimple w:instr=" STYLEREF  &quot;Címsor 2&quot;  \* MERGEFORMAT ">
-      <w:r>
-        <w:rPr>
-          <w:noProof/>
-        </w:rPr>
-        <w:t>A végpontok</w:t>
-      </w:r>
-    </w:fldSimple>
+    <w:r>
+      <w:fldChar w:fldCharType="begin"/>
+    </w:r>
+    <w:r>
+      <w:instrText xml:space="preserve"> STYLEREF  "Címsor 2"  \* MERGEFORMAT </w:instrText>
+    </w:r>
+    <w:r>
+      <w:fldChar w:fldCharType="separate"/>
+    </w:r>
+    <w:r>
+      <w:rPr>
+        <w:noProof/>
+      </w:rPr>
+      <w:t>A végpontok</w:t>
+    </w:r>
+    <w:r>
+      <w:rPr>
+        <w:noProof/>
+      </w:rPr>
+      <w:fldChar w:fldCharType="end"/>
+    </w:r>
     <w:r>
       <w:tab/>
     </w:r>
@@ -6045,16 +6455,31 @@
     <w:pPr>
       <w:pStyle w:val="lfej"/>
     </w:pPr>
-    <w:fldSimple w:instr=" STYLEREF  &quot;Címsor 1&quot;  \* MERGEFORMAT ">
-      <w:r>
-        <w:rPr>
-          <w:b/>
-          <w:bCs/>
-          <w:noProof/>
-        </w:rPr>
-        <w:t>Az API dokumentációja</w:t>
-      </w:r>
-    </w:fldSimple>
+    <w:r>
+      <w:fldChar w:fldCharType="begin"/>
+    </w:r>
+    <w:r>
+      <w:instrText xml:space="preserve"> STYLEREF  "Címsor 1"  \* MERGEFORMAT </w:instrText>
+    </w:r>
+    <w:r>
+      <w:fldChar w:fldCharType="separate"/>
+    </w:r>
+    <w:r>
+      <w:rPr>
+        <w:b/>
+        <w:bCs/>
+        <w:noProof/>
+      </w:rPr>
+      <w:t>Az API dokumentációja</w:t>
+    </w:r>
+    <w:r>
+      <w:rPr>
+        <w:b/>
+        <w:bCs/>
+        <w:noProof/>
+      </w:rPr>
+      <w:fldChar w:fldCharType="end"/>
+    </w:r>
     <w:r>
       <w:tab/>
     </w:r>
@@ -7131,4 +7556,16 @@
     </a:ext>
   </a:extLst>
 </a:theme>
+</file>
+
+<file path=customXml/item1.xml><?xml version="1.0" encoding="utf-8"?>
+<b:Sources xmlns:b="http://schemas.openxmlformats.org/officeDocument/2006/bibliography" xmlns="http://schemas.openxmlformats.org/officeDocument/2006/bibliography" SelectedStyle="\APASixthEditionOfficeOnline.xsl" StyleName="APA" Version="6"/>
+</file>
+
+<file path=customXml/itemProps1.xml><?xml version="1.0" encoding="utf-8"?>
+<ds:datastoreItem xmlns:ds="http://schemas.openxmlformats.org/officeDocument/2006/customXml" ds:itemID="{C2348285-3DDF-491B-A31C-3923F86DAAA7}">
+  <ds:schemaRefs>
+    <ds:schemaRef ds:uri="http://schemas.openxmlformats.org/officeDocument/2006/bibliography"/>
+  </ds:schemaRefs>
+</ds:datastoreItem>
 </file>
</xml_diff>

<commit_message>
Started working on the main documentation docx
</commit_message>
<xml_diff>
--- a/Dok/API.docx
+++ b/Dok/API.docx
@@ -242,11 +242,9 @@
       <w:r>
         <w:t xml:space="preserve"> tömb), mint az adatbázis neve, a szerver </w:t>
       </w:r>
-      <w:proofErr w:type="gramStart"/>
-      <w:r>
-        <w:t>címe,</w:t>
-      </w:r>
-      <w:proofErr w:type="gramEnd"/>
+      <w:r>
+        <w:t>címe</w:t>
+      </w:r>
       <w:r>
         <w:t xml:space="preserve"> stb.</w:t>
       </w:r>
@@ -1283,7 +1281,13 @@
           </w:tcPr>
           <w:p>
             <w:r>
-              <w:t>A hibaüzenet</w:t>
+              <w:t xml:space="preserve">A </w:t>
+            </w:r>
+            <w:r>
+              <w:t>válasz</w:t>
+            </w:r>
+            <w:r>
+              <w:t>üzenet</w:t>
             </w:r>
           </w:p>
         </w:tc>
@@ -1358,11 +1362,10 @@
           </w:tcPr>
           <w:p>
             <w:r>
-              <w:t>Nincs ehhez az e-mail címhez regisztrált fiók</w:t>
-            </w:r>
-            <w:r>
-              <w:t>!</w:t>
-            </w:r>
+              <w:t>Már van fiók regisztrálva ehhez az e-mail címhez!</w:t>
+            </w:r>
+            <w:bookmarkStart w:id="0" w:name="_GoBack"/>
+            <w:bookmarkEnd w:id="0"/>
           </w:p>
         </w:tc>
       </w:tr>
@@ -2110,7 +2113,10 @@
           </w:tcPr>
           <w:p>
             <w:r>
-              <w:t>A hibaüzenet</w:t>
+              <w:t xml:space="preserve">A </w:t>
+            </w:r>
+            <w:r>
+              <w:t>válaszüzenet</w:t>
             </w:r>
           </w:p>
         </w:tc>
@@ -2500,7 +2506,19 @@
         <w:rPr>
           <w:i/>
         </w:rPr>
-        <w:t>A karakteradatok:</w:t>
+        <w:t>A karakteradatok</w:t>
+      </w:r>
+      <w:r>
+        <w:rPr>
+          <w:i/>
+        </w:rPr>
+        <w:t xml:space="preserve"> felépítése</w:t>
+      </w:r>
+      <w:r>
+        <w:rPr>
+          <w:i/>
+        </w:rPr>
+        <w:t>:</w:t>
       </w:r>
     </w:p>
     <w:tbl>
@@ -3498,7 +3516,10 @@
           </w:tcPr>
           <w:p>
             <w:r>
-              <w:t>A hibaüzenet</w:t>
+              <w:t xml:space="preserve">A </w:t>
+            </w:r>
+            <w:r>
+              <w:t>válaszüzenet</w:t>
             </w:r>
           </w:p>
         </w:tc>
@@ -3591,10 +3612,7 @@
       <w:proofErr w:type="spellStart"/>
       <w:r>
         <w:lastRenderedPageBreak/>
-        <w:t>index</w:t>
-      </w:r>
-      <w:r>
-        <w:t>.php</w:t>
+        <w:t>index.php</w:t>
       </w:r>
       <w:proofErr w:type="spellEnd"/>
     </w:p>
@@ -3972,12 +3990,7 @@
       </w:r>
       <w:proofErr w:type="spellEnd"/>
       <w:r>
-        <w:t xml:space="preserve"> által </w:t>
-      </w:r>
-      <w:bookmarkStart w:id="0" w:name="_GoBack"/>
-      <w:bookmarkEnd w:id="0"/>
-      <w:r>
-        <w:t>adhatók.</w:t>
+        <w:t xml:space="preserve"> által adhatók.</w:t>
       </w:r>
     </w:p>
     <w:p>
@@ -4293,6 +4306,12 @@
         <w:rPr>
           <w:i/>
         </w:rPr>
+        <w:t xml:space="preserve"> felépítése</w:t>
+      </w:r>
+      <w:r>
+        <w:rPr>
+          <w:i/>
+        </w:rPr>
         <w:t xml:space="preserve">, ha a </w:t>
       </w:r>
       <w:proofErr w:type="spellStart"/>
@@ -4351,6 +4370,9 @@
             <w:tcW w:w="2268" w:type="dxa"/>
           </w:tcPr>
           <w:p>
+            <w:pPr>
+              <w:spacing w:line="336" w:lineRule="auto"/>
+            </w:pPr>
             <w:r>
               <w:t>Megnevezés</w:t>
             </w:r>
@@ -4361,6 +4383,9 @@
             <w:tcW w:w="1134" w:type="dxa"/>
           </w:tcPr>
           <w:p>
+            <w:pPr>
+              <w:spacing w:line="336" w:lineRule="auto"/>
+            </w:pPr>
             <w:r>
               <w:t>Típus</w:t>
             </w:r>
@@ -4371,6 +4396,9 @@
             <w:tcW w:w="5660" w:type="dxa"/>
           </w:tcPr>
           <w:p>
+            <w:pPr>
+              <w:spacing w:line="336" w:lineRule="auto"/>
+            </w:pPr>
             <w:r>
               <w:t>Leírás</w:t>
             </w:r>
@@ -4387,6 +4415,9 @@
             <w:tcW w:w="2268" w:type="dxa"/>
           </w:tcPr>
           <w:p>
+            <w:pPr>
+              <w:spacing w:line="336" w:lineRule="auto"/>
+            </w:pPr>
             <w:r>
               <w:t>Felhasználónév</w:t>
             </w:r>
@@ -4397,6 +4428,9 @@
             <w:tcW w:w="1134" w:type="dxa"/>
           </w:tcPr>
           <w:p>
+            <w:pPr>
+              <w:spacing w:line="336" w:lineRule="auto"/>
+            </w:pPr>
             <w:r>
               <w:t>szöveg</w:t>
             </w:r>
@@ -4407,6 +4441,9 @@
             <w:tcW w:w="5660" w:type="dxa"/>
           </w:tcPr>
           <w:p>
+            <w:pPr>
+              <w:spacing w:line="336" w:lineRule="auto"/>
+            </w:pPr>
             <w:r>
               <w:t>A</w:t>
             </w:r>
@@ -4428,6 +4465,9 @@
             <w:tcW w:w="2268" w:type="dxa"/>
           </w:tcPr>
           <w:p>
+            <w:pPr>
+              <w:spacing w:line="336" w:lineRule="auto"/>
+            </w:pPr>
             <w:r>
               <w:t>Játékidő</w:t>
             </w:r>
@@ -4438,6 +4478,9 @@
             <w:tcW w:w="1134" w:type="dxa"/>
           </w:tcPr>
           <w:p>
+            <w:pPr>
+              <w:spacing w:line="336" w:lineRule="auto"/>
+            </w:pPr>
             <w:r>
               <w:t>idő</w:t>
             </w:r>
@@ -4448,6 +4491,9 @@
             <w:tcW w:w="5660" w:type="dxa"/>
           </w:tcPr>
           <w:p>
+            <w:pPr>
+              <w:spacing w:line="336" w:lineRule="auto"/>
+            </w:pPr>
             <w:r>
               <w:t>A</w:t>
             </w:r>
@@ -4470,6 +4516,9 @@
             <w:tcW w:w="2268" w:type="dxa"/>
           </w:tcPr>
           <w:p>
+            <w:pPr>
+              <w:spacing w:line="336" w:lineRule="auto"/>
+            </w:pPr>
             <w:proofErr w:type="spellStart"/>
             <w:r>
               <w:t>Elért_mérföldkövek</w:t>
@@ -4482,6 +4531,9 @@
             <w:tcW w:w="1134" w:type="dxa"/>
           </w:tcPr>
           <w:p>
+            <w:pPr>
+              <w:spacing w:line="336" w:lineRule="auto"/>
+            </w:pPr>
             <w:r>
               <w:t>egész</w:t>
             </w:r>
@@ -4492,6 +4544,9 @@
             <w:tcW w:w="5660" w:type="dxa"/>
           </w:tcPr>
           <w:p>
+            <w:pPr>
+              <w:spacing w:line="336" w:lineRule="auto"/>
+            </w:pPr>
             <w:r>
               <w:t>A</w:t>
             </w:r>
@@ -4513,6 +4568,9 @@
             <w:tcW w:w="2268" w:type="dxa"/>
           </w:tcPr>
           <w:p>
+            <w:pPr>
+              <w:spacing w:line="336" w:lineRule="auto"/>
+            </w:pPr>
             <w:proofErr w:type="spellStart"/>
             <w:r>
               <w:t>Végigjátszások</w:t>
@@ -4525,6 +4583,9 @@
             <w:tcW w:w="1134" w:type="dxa"/>
           </w:tcPr>
           <w:p>
+            <w:pPr>
+              <w:spacing w:line="336" w:lineRule="auto"/>
+            </w:pPr>
             <w:r>
               <w:t>egész</w:t>
             </w:r>
@@ -4535,6 +4596,9 @@
             <w:tcW w:w="5660" w:type="dxa"/>
           </w:tcPr>
           <w:p>
+            <w:pPr>
+              <w:spacing w:line="336" w:lineRule="auto"/>
+            </w:pPr>
             <w:r>
               <w:t>A</w:t>
             </w:r>
@@ -4569,6 +4633,18 @@
           <w:i/>
         </w:rPr>
         <w:t>A karakteradatok</w:t>
+      </w:r>
+      <w:r>
+        <w:rPr>
+          <w:i/>
+        </w:rPr>
+        <w:t xml:space="preserve"> </w:t>
+      </w:r>
+      <w:r>
+        <w:rPr>
+          <w:i/>
+        </w:rPr>
+        <w:t>felépítése</w:t>
       </w:r>
       <w:r>
         <w:rPr>
@@ -4969,7 +5045,6 @@
       </w:pPr>
       <w:bookmarkStart w:id="1" w:name="_Hlk192746884"/>
       <w:r>
-        <w:lastRenderedPageBreak/>
         <w:t>Hibakódok</w:t>
       </w:r>
       <w:r>
@@ -5224,6 +5299,290 @@
         <w:t>:</w:t>
       </w:r>
     </w:p>
+    <w:p>
+      <w:pPr>
+        <w:keepNext/>
+        <w:spacing w:before="100" w:beforeAutospacing="1"/>
+        <w:rPr>
+          <w:i/>
+        </w:rPr>
+      </w:pPr>
+      <w:r>
+        <w:rPr>
+          <w:i/>
+        </w:rPr>
+        <w:t>H</w:t>
+      </w:r>
+      <w:r>
+        <w:rPr>
+          <w:i/>
+        </w:rPr>
+        <w:t xml:space="preserve">a </w:t>
+      </w:r>
+      <w:proofErr w:type="spellStart"/>
+      <w:r>
+        <w:rPr>
+          <w:i/>
+        </w:rPr>
+        <w:t>a</w:t>
+      </w:r>
+      <w:proofErr w:type="spellEnd"/>
+      <w:r>
+        <w:rPr>
+          <w:i/>
+        </w:rPr>
+        <w:t xml:space="preserve"> </w:t>
+      </w:r>
+      <w:proofErr w:type="spellStart"/>
+      <w:r>
+        <w:rPr>
+          <w:i/>
+        </w:rPr>
+        <w:t>request_type</w:t>
+      </w:r>
+      <w:proofErr w:type="spellEnd"/>
+      <w:r>
+        <w:rPr>
+          <w:i/>
+        </w:rPr>
+        <w:t xml:space="preserve"> „STATISTICS”</w:t>
+      </w:r>
+      <w:r>
+        <w:rPr>
+          <w:i/>
+        </w:rPr>
+        <w:t>:</w:t>
+      </w:r>
+    </w:p>
+    <w:tbl>
+      <w:tblPr>
+        <w:tblStyle w:val="Tblzategyszer5"/>
+        <w:tblW w:w="0" w:type="auto"/>
+        <w:tblLook w:val="0420" w:firstRow="1" w:lastRow="0" w:firstColumn="0" w:lastColumn="0" w:noHBand="0" w:noVBand="1"/>
+      </w:tblPr>
+      <w:tblGrid>
+        <w:gridCol w:w="1980"/>
+        <w:gridCol w:w="1134"/>
+        <w:gridCol w:w="5948"/>
+      </w:tblGrid>
+      <w:tr>
+        <w:trPr>
+          <w:cnfStyle w:val="100000000000" w:firstRow="1" w:lastRow="0" w:firstColumn="0" w:lastColumn="0" w:oddVBand="0" w:evenVBand="0" w:oddHBand="0" w:evenHBand="0" w:firstRowFirstColumn="0" w:firstRowLastColumn="0" w:lastRowFirstColumn="0" w:lastRowLastColumn="0"/>
+          <w:cantSplit/>
+        </w:trPr>
+        <w:tc>
+          <w:tcPr>
+            <w:tcW w:w="1980" w:type="dxa"/>
+          </w:tcPr>
+          <w:p>
+            <w:r>
+              <w:t>Megnevezés</w:t>
+            </w:r>
+          </w:p>
+        </w:tc>
+        <w:tc>
+          <w:tcPr>
+            <w:tcW w:w="1134" w:type="dxa"/>
+          </w:tcPr>
+          <w:p>
+            <w:r>
+              <w:t>Típus</w:t>
+            </w:r>
+          </w:p>
+        </w:tc>
+        <w:tc>
+          <w:tcPr>
+            <w:tcW w:w="5948" w:type="dxa"/>
+          </w:tcPr>
+          <w:p>
+            <w:r>
+              <w:t>Leírás</w:t>
+            </w:r>
+          </w:p>
+        </w:tc>
+      </w:tr>
+      <w:tr>
+        <w:trPr>
+          <w:cnfStyle w:val="000000100000" w:firstRow="0" w:lastRow="0" w:firstColumn="0" w:lastColumn="0" w:oddVBand="0" w:evenVBand="0" w:oddHBand="1" w:evenHBand="0" w:firstRowFirstColumn="0" w:firstRowLastColumn="0" w:lastRowFirstColumn="0" w:lastRowLastColumn="0"/>
+          <w:cantSplit/>
+        </w:trPr>
+        <w:tc>
+          <w:tcPr>
+            <w:tcW w:w="1980" w:type="dxa"/>
+          </w:tcPr>
+          <w:p>
+            <w:proofErr w:type="spellStart"/>
+            <w:r>
+              <w:t>enemyFound</w:t>
+            </w:r>
+            <w:proofErr w:type="spellEnd"/>
+          </w:p>
+        </w:tc>
+        <w:tc>
+          <w:tcPr>
+            <w:tcW w:w="1134" w:type="dxa"/>
+          </w:tcPr>
+          <w:p>
+            <w:r>
+              <w:t>egész</w:t>
+            </w:r>
+          </w:p>
+        </w:tc>
+        <w:tc>
+          <w:tcPr>
+            <w:tcW w:w="5948" w:type="dxa"/>
+          </w:tcPr>
+          <w:p>
+            <w:r>
+              <w:t>A játékos által már felfedezett ellenfelek száma.</w:t>
+            </w:r>
+          </w:p>
+        </w:tc>
+      </w:tr>
+      <w:tr>
+        <w:trPr>
+          <w:cantSplit/>
+        </w:trPr>
+        <w:tc>
+          <w:tcPr>
+            <w:tcW w:w="1980" w:type="dxa"/>
+          </w:tcPr>
+          <w:p>
+            <w:proofErr w:type="spellStart"/>
+            <w:r>
+              <w:t>enemyAll</w:t>
+            </w:r>
+            <w:proofErr w:type="spellEnd"/>
+          </w:p>
+        </w:tc>
+        <w:tc>
+          <w:tcPr>
+            <w:tcW w:w="1134" w:type="dxa"/>
+          </w:tcPr>
+          <w:p>
+            <w:r>
+              <w:t>egész</w:t>
+            </w:r>
+          </w:p>
+        </w:tc>
+        <w:tc>
+          <w:tcPr>
+            <w:tcW w:w="5948" w:type="dxa"/>
+          </w:tcPr>
+          <w:p>
+            <w:r>
+              <w:t xml:space="preserve">Az ellenfelek </w:t>
+            </w:r>
+            <w:proofErr w:type="spellStart"/>
+            <w:r>
+              <w:t>összdarabszáma</w:t>
+            </w:r>
+            <w:proofErr w:type="spellEnd"/>
+            <w:r>
+              <w:t>.</w:t>
+            </w:r>
+          </w:p>
+        </w:tc>
+      </w:tr>
+      <w:tr>
+        <w:trPr>
+          <w:cnfStyle w:val="000000100000" w:firstRow="0" w:lastRow="0" w:firstColumn="0" w:lastColumn="0" w:oddVBand="0" w:evenVBand="0" w:oddHBand="1" w:evenHBand="0" w:firstRowFirstColumn="0" w:firstRowLastColumn="0" w:lastRowFirstColumn="0" w:lastRowLastColumn="0"/>
+          <w:cantSplit/>
+        </w:trPr>
+        <w:tc>
+          <w:tcPr>
+            <w:tcW w:w="1980" w:type="dxa"/>
+          </w:tcPr>
+          <w:p>
+            <w:proofErr w:type="spellStart"/>
+            <w:r>
+              <w:t>itemFound</w:t>
+            </w:r>
+            <w:proofErr w:type="spellEnd"/>
+          </w:p>
+        </w:tc>
+        <w:tc>
+          <w:tcPr>
+            <w:tcW w:w="1134" w:type="dxa"/>
+          </w:tcPr>
+          <w:p>
+            <w:r>
+              <w:t>egész</w:t>
+            </w:r>
+          </w:p>
+        </w:tc>
+        <w:tc>
+          <w:tcPr>
+            <w:tcW w:w="5948" w:type="dxa"/>
+          </w:tcPr>
+          <w:p>
+            <w:r>
+              <w:t>A játékos által már felfedezett tárgyak száma.</w:t>
+            </w:r>
+          </w:p>
+        </w:tc>
+      </w:tr>
+      <w:tr>
+        <w:trPr>
+          <w:cantSplit/>
+        </w:trPr>
+        <w:tc>
+          <w:tcPr>
+            <w:tcW w:w="1980" w:type="dxa"/>
+          </w:tcPr>
+          <w:p>
+            <w:proofErr w:type="spellStart"/>
+            <w:r>
+              <w:t>itemAll</w:t>
+            </w:r>
+            <w:proofErr w:type="spellEnd"/>
+          </w:p>
+        </w:tc>
+        <w:tc>
+          <w:tcPr>
+            <w:tcW w:w="1134" w:type="dxa"/>
+          </w:tcPr>
+          <w:p>
+            <w:r>
+              <w:t>egész</w:t>
+            </w:r>
+          </w:p>
+        </w:tc>
+        <w:tc>
+          <w:tcPr>
+            <w:tcW w:w="5948" w:type="dxa"/>
+          </w:tcPr>
+          <w:p>
+            <w:r>
+              <w:t xml:space="preserve">A tárgyak </w:t>
+            </w:r>
+            <w:proofErr w:type="spellStart"/>
+            <w:r>
+              <w:t>összdarabszáma</w:t>
+            </w:r>
+            <w:proofErr w:type="spellEnd"/>
+            <w:r>
+              <w:t>.</w:t>
+            </w:r>
+          </w:p>
+        </w:tc>
+      </w:tr>
+    </w:tbl>
+    <w:p>
+      <w:pPr>
+        <w:keepNext/>
+        <w:spacing w:before="100" w:beforeAutospacing="1"/>
+        <w:rPr>
+          <w:i/>
+        </w:rPr>
+      </w:pPr>
+      <w:r>
+        <w:rPr>
+          <w:i/>
+        </w:rPr>
+        <w:t>Egyébként:</w:t>
+      </w:r>
+    </w:p>
     <w:tbl>
       <w:tblPr>
         <w:tblStyle w:val="Tblzategyszer5"/>
@@ -5326,7 +5685,37 @@
         <w:rPr>
           <w:i/>
         </w:rPr>
-        <w:t>A karakteradatok</w:t>
+        <w:t>A</w:t>
+      </w:r>
+      <w:r>
+        <w:rPr>
+          <w:i/>
+        </w:rPr>
+        <w:t>z</w:t>
+      </w:r>
+      <w:r>
+        <w:rPr>
+          <w:i/>
+        </w:rPr>
+        <w:t xml:space="preserve"> </w:t>
+      </w:r>
+      <w:r>
+        <w:rPr>
+          <w:i/>
+        </w:rPr>
+        <w:t>adatok</w:t>
+      </w:r>
+      <w:r>
+        <w:rPr>
+          <w:i/>
+        </w:rPr>
+        <w:t xml:space="preserve"> </w:t>
+      </w:r>
+      <w:r>
+        <w:rPr>
+          <w:i/>
+        </w:rPr>
+        <w:t>felépítése</w:t>
       </w:r>
       <w:r>
         <w:rPr>
@@ -5631,7 +6020,32 @@
         <w:rPr>
           <w:i/>
         </w:rPr>
-        <w:t>A karakteradatok</w:t>
+        <w:lastRenderedPageBreak/>
+        <w:t>A</w:t>
+      </w:r>
+      <w:r>
+        <w:rPr>
+          <w:i/>
+        </w:rPr>
+        <w:t>z</w:t>
+      </w:r>
+      <w:r>
+        <w:rPr>
+          <w:i/>
+        </w:rPr>
+        <w:t xml:space="preserve"> </w:t>
+      </w:r>
+      <w:r>
+        <w:rPr>
+          <w:i/>
+        </w:rPr>
+        <w:t xml:space="preserve">adatok </w:t>
+      </w:r>
+      <w:r>
+        <w:rPr>
+          <w:i/>
+        </w:rPr>
+        <w:t>felépítése</w:t>
       </w:r>
       <w:r>
         <w:rPr>
@@ -5891,289 +6305,6 @@
             <w:r>
               <w:t>kép</w:t>
             </w:r>
-            <w:r>
-              <w:t>.</w:t>
-            </w:r>
-          </w:p>
-        </w:tc>
-      </w:tr>
-    </w:tbl>
-    <w:p>
-      <w:pPr>
-        <w:keepNext/>
-        <w:spacing w:before="100" w:beforeAutospacing="1"/>
-        <w:rPr>
-          <w:i/>
-        </w:rPr>
-      </w:pPr>
-      <w:r>
-        <w:rPr>
-          <w:i/>
-        </w:rPr>
-        <w:lastRenderedPageBreak/>
-        <w:t>A karakteradatok</w:t>
-      </w:r>
-      <w:r>
-        <w:rPr>
-          <w:i/>
-        </w:rPr>
-        <w:t xml:space="preserve">, ha a </w:t>
-      </w:r>
-      <w:proofErr w:type="spellStart"/>
-      <w:r>
-        <w:rPr>
-          <w:i/>
-        </w:rPr>
-        <w:t>request_type</w:t>
-      </w:r>
-      <w:proofErr w:type="spellEnd"/>
-      <w:r>
-        <w:rPr>
-          <w:i/>
-        </w:rPr>
-        <w:t xml:space="preserve"> „</w:t>
-      </w:r>
-      <w:r>
-        <w:rPr>
-          <w:i/>
-        </w:rPr>
-        <w:t>STATISTICS</w:t>
-      </w:r>
-      <w:r>
-        <w:rPr>
-          <w:i/>
-        </w:rPr>
-        <w:t>”</w:t>
-      </w:r>
-      <w:r>
-        <w:rPr>
-          <w:i/>
-        </w:rPr>
-        <w:t>:</w:t>
-      </w:r>
-    </w:p>
-    <w:tbl>
-      <w:tblPr>
-        <w:tblStyle w:val="Tblzategyszer5"/>
-        <w:tblW w:w="0" w:type="auto"/>
-        <w:tblLook w:val="0420" w:firstRow="1" w:lastRow="0" w:firstColumn="0" w:lastColumn="0" w:noHBand="0" w:noVBand="1"/>
-      </w:tblPr>
-      <w:tblGrid>
-        <w:gridCol w:w="1980"/>
-        <w:gridCol w:w="1134"/>
-        <w:gridCol w:w="5948"/>
-      </w:tblGrid>
-      <w:tr>
-        <w:trPr>
-          <w:cnfStyle w:val="100000000000" w:firstRow="1" w:lastRow="0" w:firstColumn="0" w:lastColumn="0" w:oddVBand="0" w:evenVBand="0" w:oddHBand="0" w:evenHBand="0" w:firstRowFirstColumn="0" w:firstRowLastColumn="0" w:lastRowFirstColumn="0" w:lastRowLastColumn="0"/>
-          <w:cantSplit/>
-        </w:trPr>
-        <w:tc>
-          <w:tcPr>
-            <w:tcW w:w="1980" w:type="dxa"/>
-          </w:tcPr>
-          <w:p>
-            <w:r>
-              <w:t>Megnevezés</w:t>
-            </w:r>
-          </w:p>
-        </w:tc>
-        <w:tc>
-          <w:tcPr>
-            <w:tcW w:w="1134" w:type="dxa"/>
-          </w:tcPr>
-          <w:p>
-            <w:r>
-              <w:t>Típus</w:t>
-            </w:r>
-          </w:p>
-        </w:tc>
-        <w:tc>
-          <w:tcPr>
-            <w:tcW w:w="5948" w:type="dxa"/>
-          </w:tcPr>
-          <w:p>
-            <w:r>
-              <w:t>Leírás</w:t>
-            </w:r>
-          </w:p>
-        </w:tc>
-      </w:tr>
-      <w:tr>
-        <w:trPr>
-          <w:cnfStyle w:val="000000100000" w:firstRow="0" w:lastRow="0" w:firstColumn="0" w:lastColumn="0" w:oddVBand="0" w:evenVBand="0" w:oddHBand="1" w:evenHBand="0" w:firstRowFirstColumn="0" w:firstRowLastColumn="0" w:lastRowFirstColumn="0" w:lastRowLastColumn="0"/>
-          <w:cantSplit/>
-        </w:trPr>
-        <w:tc>
-          <w:tcPr>
-            <w:tcW w:w="1980" w:type="dxa"/>
-          </w:tcPr>
-          <w:p>
-            <w:proofErr w:type="spellStart"/>
-            <w:r>
-              <w:t>enemyFound</w:t>
-            </w:r>
-            <w:proofErr w:type="spellEnd"/>
-          </w:p>
-        </w:tc>
-        <w:tc>
-          <w:tcPr>
-            <w:tcW w:w="1134" w:type="dxa"/>
-          </w:tcPr>
-          <w:p>
-            <w:r>
-              <w:t>egész</w:t>
-            </w:r>
-          </w:p>
-        </w:tc>
-        <w:tc>
-          <w:tcPr>
-            <w:tcW w:w="5948" w:type="dxa"/>
-          </w:tcPr>
-          <w:p>
-            <w:r>
-              <w:t>A</w:t>
-            </w:r>
-            <w:r>
-              <w:t xml:space="preserve"> játékos által már felfedezett ellenfelek száma</w:t>
-            </w:r>
-            <w:r>
-              <w:t>.</w:t>
-            </w:r>
-          </w:p>
-        </w:tc>
-      </w:tr>
-      <w:tr>
-        <w:trPr>
-          <w:cantSplit/>
-        </w:trPr>
-        <w:tc>
-          <w:tcPr>
-            <w:tcW w:w="1980" w:type="dxa"/>
-          </w:tcPr>
-          <w:p>
-            <w:proofErr w:type="spellStart"/>
-            <w:r>
-              <w:t>enemyAll</w:t>
-            </w:r>
-            <w:proofErr w:type="spellEnd"/>
-          </w:p>
-        </w:tc>
-        <w:tc>
-          <w:tcPr>
-            <w:tcW w:w="1134" w:type="dxa"/>
-          </w:tcPr>
-          <w:p>
-            <w:r>
-              <w:t>egész</w:t>
-            </w:r>
-          </w:p>
-        </w:tc>
-        <w:tc>
-          <w:tcPr>
-            <w:tcW w:w="5948" w:type="dxa"/>
-          </w:tcPr>
-          <w:p>
-            <w:r>
-              <w:t>A</w:t>
-            </w:r>
-            <w:r>
-              <w:t xml:space="preserve">z ellenfelek </w:t>
-            </w:r>
-            <w:proofErr w:type="spellStart"/>
-            <w:r>
-              <w:t>összdarabszáma</w:t>
-            </w:r>
-            <w:proofErr w:type="spellEnd"/>
-            <w:r>
-              <w:t>.</w:t>
-            </w:r>
-          </w:p>
-        </w:tc>
-      </w:tr>
-      <w:tr>
-        <w:trPr>
-          <w:cnfStyle w:val="000000100000" w:firstRow="0" w:lastRow="0" w:firstColumn="0" w:lastColumn="0" w:oddVBand="0" w:evenVBand="0" w:oddHBand="1" w:evenHBand="0" w:firstRowFirstColumn="0" w:firstRowLastColumn="0" w:lastRowFirstColumn="0" w:lastRowLastColumn="0"/>
-          <w:cantSplit/>
-        </w:trPr>
-        <w:tc>
-          <w:tcPr>
-            <w:tcW w:w="1980" w:type="dxa"/>
-          </w:tcPr>
-          <w:p>
-            <w:proofErr w:type="spellStart"/>
-            <w:r>
-              <w:t>itemFound</w:t>
-            </w:r>
-            <w:proofErr w:type="spellEnd"/>
-          </w:p>
-        </w:tc>
-        <w:tc>
-          <w:tcPr>
-            <w:tcW w:w="1134" w:type="dxa"/>
-          </w:tcPr>
-          <w:p>
-            <w:r>
-              <w:t>egész</w:t>
-            </w:r>
-          </w:p>
-        </w:tc>
-        <w:tc>
-          <w:tcPr>
-            <w:tcW w:w="5948" w:type="dxa"/>
-          </w:tcPr>
-          <w:p>
-            <w:r>
-              <w:t>A játékos által már felfedezett tárgyak száma.</w:t>
-            </w:r>
-          </w:p>
-        </w:tc>
-      </w:tr>
-      <w:tr>
-        <w:trPr>
-          <w:cantSplit/>
-        </w:trPr>
-        <w:tc>
-          <w:tcPr>
-            <w:tcW w:w="1980" w:type="dxa"/>
-          </w:tcPr>
-          <w:p>
-            <w:proofErr w:type="spellStart"/>
-            <w:r>
-              <w:t>itemAll</w:t>
-            </w:r>
-            <w:proofErr w:type="spellEnd"/>
-          </w:p>
-        </w:tc>
-        <w:tc>
-          <w:tcPr>
-            <w:tcW w:w="1134" w:type="dxa"/>
-          </w:tcPr>
-          <w:p>
-            <w:r>
-              <w:t>egész</w:t>
-            </w:r>
-          </w:p>
-        </w:tc>
-        <w:tc>
-          <w:tcPr>
-            <w:tcW w:w="5948" w:type="dxa"/>
-          </w:tcPr>
-          <w:p>
-            <w:r>
-              <w:t xml:space="preserve">A </w:t>
-            </w:r>
-            <w:r>
-              <w:t>tárgyak</w:t>
-            </w:r>
-            <w:r>
-              <w:t xml:space="preserve"> </w:t>
-            </w:r>
-            <w:proofErr w:type="spellStart"/>
-            <w:r>
-              <w:t>összdarabszáma</w:t>
-            </w:r>
-            <w:proofErr w:type="spellEnd"/>
             <w:r>
               <w:t>.</w:t>
             </w:r>
@@ -6413,27 +6544,14 @@
     <w:r>
       <w:tab/>
     </w:r>
-    <w:r>
-      <w:fldChar w:fldCharType="begin"/>
-    </w:r>
-    <w:r>
-      <w:instrText xml:space="preserve"> STYLEREF  "Címsor 2"  \* MERGEFORMAT </w:instrText>
-    </w:r>
-    <w:r>
-      <w:fldChar w:fldCharType="separate"/>
-    </w:r>
-    <w:r>
-      <w:rPr>
-        <w:noProof/>
-      </w:rPr>
-      <w:t>A végpontok</w:t>
-    </w:r>
-    <w:r>
-      <w:rPr>
-        <w:noProof/>
-      </w:rPr>
-      <w:fldChar w:fldCharType="end"/>
-    </w:r>
+    <w:fldSimple w:instr=" STYLEREF  &quot;Címsor 2&quot;  \* MERGEFORMAT ">
+      <w:r>
+        <w:rPr>
+          <w:noProof/>
+        </w:rPr>
+        <w:t>A végpontok</w:t>
+      </w:r>
+    </w:fldSimple>
     <w:r>
       <w:tab/>
     </w:r>
@@ -6455,31 +6573,16 @@
     <w:pPr>
       <w:pStyle w:val="lfej"/>
     </w:pPr>
-    <w:r>
-      <w:fldChar w:fldCharType="begin"/>
-    </w:r>
-    <w:r>
-      <w:instrText xml:space="preserve"> STYLEREF  "Címsor 1"  \* MERGEFORMAT </w:instrText>
-    </w:r>
-    <w:r>
-      <w:fldChar w:fldCharType="separate"/>
-    </w:r>
-    <w:r>
-      <w:rPr>
-        <w:b/>
-        <w:bCs/>
-        <w:noProof/>
-      </w:rPr>
-      <w:t>Az API dokumentációja</w:t>
-    </w:r>
-    <w:r>
-      <w:rPr>
-        <w:b/>
-        <w:bCs/>
-        <w:noProof/>
-      </w:rPr>
-      <w:fldChar w:fldCharType="end"/>
-    </w:r>
+    <w:fldSimple w:instr=" STYLEREF  &quot;Címsor 1&quot;  \* MERGEFORMAT ">
+      <w:r>
+        <w:rPr>
+          <w:b/>
+          <w:bCs/>
+          <w:noProof/>
+        </w:rPr>
+        <w:t>Az API dokumentációja</w:t>
+      </w:r>
+    </w:fldSimple>
     <w:r>
       <w:tab/>
     </w:r>
@@ -7563,7 +7666,7 @@
 </file>
 
 <file path=customXml/itemProps1.xml><?xml version="1.0" encoding="utf-8"?>
-<ds:datastoreItem xmlns:ds="http://schemas.openxmlformats.org/officeDocument/2006/customXml" ds:itemID="{C2348285-3DDF-491B-A31C-3923F86DAAA7}">
+<ds:datastoreItem xmlns:ds="http://schemas.openxmlformats.org/officeDocument/2006/customXml" ds:itemID="{E9F1ED4C-CA28-4D05-AE0C-F2C842AED35F}">
   <ds:schemaRefs>
     <ds:schemaRef ds:uri="http://schemas.openxmlformats.org/officeDocument/2006/bibliography"/>
   </ds:schemaRefs>

</xml_diff>